<commit_message>
Added support for Angular
</commit_message>
<xml_diff>
--- a/node/lesson-90-web-design/instructions/web-design.docx
+++ b/node/lesson-90-web-design/instructions/web-design.docx
@@ -24,7 +24,12 @@
         <w:t xml:space="preserve"> will </w:t>
       </w:r>
       <w:r>
-        <w:t xml:space="preserve">create a simple four page application </w:t>
+        <w:t>create a simple four-</w:t>
+      </w:r>
+      <w:bookmarkStart w:id="0" w:name="_GoBack"/>
+      <w:bookmarkEnd w:id="0"/>
+      <w:r>
+        <w:t xml:space="preserve">page application </w:t>
       </w:r>
       <w:r>
         <w:t>using a newly generated Kraken application.</w:t>
@@ -99,7 +104,13 @@
     <w:p/>
     <w:p>
       <w:r>
-        <w:t>If you have already created a Kraken app from a previous lag, you may skip this step.</w:t>
+        <w:t xml:space="preserve">If you have already created </w:t>
+      </w:r>
+      <w:r>
+        <w:t>a Kraken app from a previous lab</w:t>
+      </w:r>
+      <w:r>
+        <w:t>, you may skip this step.</w:t>
       </w:r>
     </w:p>
     <w:p/>
@@ -107,12 +118,14 @@
       <w:r>
         <w:t xml:space="preserve">The first thing we have to do is to use Node Package Manager, </w:t>
       </w:r>
+      <w:proofErr w:type="spellStart"/>
       <w:r>
         <w:rPr>
           <w:rStyle w:val="InlineCode"/>
         </w:rPr>
         <w:t>npm</w:t>
       </w:r>
+      <w:proofErr w:type="spellEnd"/>
       <w:r>
         <w:t>, to install</w:t>
       </w:r>
@@ -128,15 +141,18 @@
       <w:r>
         <w:t xml:space="preserve">, </w:t>
       </w:r>
+      <w:proofErr w:type="spellStart"/>
       <w:r>
         <w:rPr>
           <w:rStyle w:val="InlineCode"/>
         </w:rPr>
         <w:t>yo</w:t>
       </w:r>
+      <w:proofErr w:type="spellEnd"/>
       <w:r>
         <w:t xml:space="preserve">, and </w:t>
       </w:r>
+      <w:proofErr w:type="gramStart"/>
       <w:r>
         <w:rPr>
           <w:rStyle w:val="InlineCode"/>
@@ -144,13 +160,25 @@
         <w:t>bower</w:t>
       </w:r>
       <w:r>
-        <w:t xml:space="preserve">  Do this by opening a command prompt in the lesson directory and issuing the command </w:t>
-      </w:r>
+        <w:t xml:space="preserve">  Do</w:t>
+      </w:r>
+      <w:proofErr w:type="gramEnd"/>
+      <w:r>
+        <w:t xml:space="preserve"> this by opening a command prompt in the lesson directory and issuing the command </w:t>
+      </w:r>
+      <w:proofErr w:type="spellStart"/>
       <w:r>
         <w:rPr>
           <w:rStyle w:val="InlineCode"/>
         </w:rPr>
-        <w:t xml:space="preserve">npm install </w:t>
+        <w:t>npm</w:t>
+      </w:r>
+      <w:proofErr w:type="spellEnd"/>
+      <w:r>
+        <w:rPr>
+          <w:rStyle w:val="InlineCode"/>
+        </w:rPr>
+        <w:t xml:space="preserve"> install </w:t>
       </w:r>
       <w:r>
         <w:rPr>
@@ -168,7 +196,21 @@
         <w:rPr>
           <w:rStyle w:val="InlineCode"/>
         </w:rPr>
-        <w:t xml:space="preserve"> yo bower</w:t>
+        <w:t xml:space="preserve"> </w:t>
+      </w:r>
+      <w:proofErr w:type="spellStart"/>
+      <w:r>
+        <w:rPr>
+          <w:rStyle w:val="InlineCode"/>
+        </w:rPr>
+        <w:t>yo</w:t>
+      </w:r>
+      <w:proofErr w:type="spellEnd"/>
+      <w:r>
+        <w:rPr>
+          <w:rStyle w:val="InlineCode"/>
+        </w:rPr>
+        <w:t xml:space="preserve"> bower</w:t>
       </w:r>
       <w:r>
         <w:t>.</w:t>
@@ -225,13 +267,29 @@
         <w:pStyle w:val="Step"/>
       </w:pPr>
       <w:r>
-        <w:t xml:space="preserve">Open a terminal in the lab directory, then issue the command </w:t>
-      </w:r>
+        <w:t xml:space="preserve">Open a terminal in the lab directory, </w:t>
+      </w:r>
+      <w:proofErr w:type="gramStart"/>
+      <w:r>
+        <w:t>then</w:t>
+      </w:r>
+      <w:proofErr w:type="gramEnd"/>
+      <w:r>
+        <w:t xml:space="preserve"> issue the command </w:t>
+      </w:r>
+      <w:proofErr w:type="spellStart"/>
       <w:r>
         <w:rPr>
           <w:rStyle w:val="InlineCode"/>
         </w:rPr>
-        <w:t>yo kraken</w:t>
+        <w:t>yo</w:t>
+      </w:r>
+      <w:proofErr w:type="spellEnd"/>
+      <w:r>
+        <w:rPr>
+          <w:rStyle w:val="InlineCode"/>
+        </w:rPr>
+        <w:t xml:space="preserve"> kraken</w:t>
       </w:r>
       <w:r>
         <w:t xml:space="preserve">.  Enter </w:t>
@@ -296,29 +354,45 @@
       <w:r>
         <w:t xml:space="preserve"> directory and issue the command </w:t>
       </w:r>
+      <w:proofErr w:type="spellStart"/>
       <w:r>
         <w:rPr>
           <w:rStyle w:val="InlineCode"/>
         </w:rPr>
-        <w:t>npm start</w:t>
-      </w:r>
-      <w:r>
-        <w:t>; this will start the server process.</w:t>
-      </w:r>
-    </w:p>
-    <w:p>
-      <w:pPr>
-        <w:pStyle w:val="Step"/>
-      </w:pPr>
-      <w:r>
-        <w:t xml:space="preserve">Open </w:t>
-      </w:r>
+        <w:t>npm</w:t>
+      </w:r>
+      <w:proofErr w:type="spellEnd"/>
       <w:r>
         <w:rPr>
           <w:rStyle w:val="InlineCode"/>
         </w:rPr>
-        <w:t>http://localhost:8000</w:t>
-      </w:r>
+        <w:t xml:space="preserve"> start</w:t>
+      </w:r>
+      <w:r>
+        <w:t>; this will start the server process.</w:t>
+      </w:r>
+    </w:p>
+    <w:p>
+      <w:pPr>
+        <w:pStyle w:val="Step"/>
+      </w:pPr>
+      <w:r>
+        <w:t xml:space="preserve">Open </w:t>
+      </w:r>
+      <w:r>
+        <w:rPr>
+          <w:rStyle w:val="InlineCode"/>
+        </w:rPr>
+        <w:t>http://localhost</w:t>
+      </w:r>
+      <w:proofErr w:type="gramStart"/>
+      <w:r>
+        <w:rPr>
+          <w:rStyle w:val="InlineCode"/>
+        </w:rPr>
+        <w:t>:8000</w:t>
+      </w:r>
+      <w:proofErr w:type="gramEnd"/>
       <w:r>
         <w:t xml:space="preserve"> in a web browser.  You should see something similar to the following:</w:t>
       </w:r>
@@ -407,11 +481,41 @@
       <w:r>
         <w:t xml:space="preserve">Use the command line, </w:t>
       </w:r>
+      <w:proofErr w:type="spellStart"/>
       <w:r>
         <w:rPr>
           <w:rStyle w:val="InlineCode"/>
         </w:rPr>
-        <w:t>yo kraken:controller welcome</w:t>
+        <w:t>yo</w:t>
+      </w:r>
+      <w:proofErr w:type="spellEnd"/>
+      <w:r>
+        <w:rPr>
+          <w:rStyle w:val="InlineCode"/>
+        </w:rPr>
+        <w:t xml:space="preserve"> </w:t>
+      </w:r>
+      <w:proofErr w:type="spellStart"/>
+      <w:r>
+        <w:rPr>
+          <w:rStyle w:val="InlineCode"/>
+        </w:rPr>
+        <w:t>kraken</w:t>
+      </w:r>
+      <w:proofErr w:type="gramStart"/>
+      <w:r>
+        <w:rPr>
+          <w:rStyle w:val="InlineCode"/>
+        </w:rPr>
+        <w:t>:controller</w:t>
+      </w:r>
+      <w:proofErr w:type="spellEnd"/>
+      <w:proofErr w:type="gramEnd"/>
+      <w:r>
+        <w:rPr>
+          <w:rStyle w:val="InlineCode"/>
+        </w:rPr>
+        <w:t xml:space="preserve"> welcome</w:t>
       </w:r>
       <w:r>
         <w:t>, to create the welcome page.</w:t>
@@ -471,7 +575,15 @@
         <w:pStyle w:val="StepPara"/>
       </w:pPr>
       <w:r>
-        <w:t>{&gt;"layouts/master" /}</w:t>
+        <w:t>{&gt;"</w:t>
+      </w:r>
+      <w:proofErr w:type="gramStart"/>
+      <w:r>
+        <w:t>layouts</w:t>
+      </w:r>
+      <w:proofErr w:type="gramEnd"/>
+      <w:r>
+        <w:t>/master" /}</w:t>
       </w:r>
       <w:r>
         <w:br/>
@@ -480,7 +592,15 @@
         <w:br/>
       </w:r>
       <w:r>
-        <w:t>{&lt;body}</w:t>
+        <w:t>{&lt;</w:t>
+      </w:r>
+      <w:proofErr w:type="gramStart"/>
+      <w:r>
+        <w:t>body</w:t>
+      </w:r>
+      <w:proofErr w:type="gramEnd"/>
+      <w:r>
+        <w:t>}</w:t>
       </w:r>
       <w:r>
         <w:br/>
@@ -507,7 +627,15 @@
         <w:t xml:space="preserve">    &lt;</w:t>
       </w:r>
       <w:r>
-        <w:t xml:space="preserve">a href=”/store”&gt;Go To The Store&lt;/a&gt; </w:t>
+        <w:t xml:space="preserve">a </w:t>
+      </w:r>
+      <w:proofErr w:type="spellStart"/>
+      <w:r>
+        <w:t>href</w:t>
+      </w:r>
+      <w:proofErr w:type="spellEnd"/>
+      <w:r>
+        <w:t xml:space="preserve">=”/store”&gt;Go To The Store&lt;/a&gt; </w:t>
       </w:r>
       <w:r>
         <w:br/>
@@ -532,12 +660,14 @@
       <w:r>
         <w:t xml:space="preserve">Add the </w:t>
       </w:r>
+      <w:proofErr w:type="spellStart"/>
       <w:r>
         <w:rPr>
           <w:rStyle w:val="InlineCode"/>
         </w:rPr>
         <w:t>model.welcome</w:t>
       </w:r>
+      <w:proofErr w:type="spellEnd"/>
       <w:r>
         <w:t xml:space="preserve"> property to include the name of the next page.  </w:t>
       </w:r>
@@ -547,11 +677,27 @@
       <w:r>
         <w:t xml:space="preserve">se </w:t>
       </w:r>
+      <w:proofErr w:type="spellStart"/>
+      <w:proofErr w:type="gramStart"/>
       <w:r>
         <w:rPr>
           <w:rStyle w:val="InlineCode"/>
         </w:rPr>
-        <w:t>res.render(“page name”, model)</w:t>
+        <w:t>res.render</w:t>
+      </w:r>
+      <w:proofErr w:type="spellEnd"/>
+      <w:r>
+        <w:rPr>
+          <w:rStyle w:val="InlineCode"/>
+        </w:rPr>
+        <w:t>(</w:t>
+      </w:r>
+      <w:proofErr w:type="gramEnd"/>
+      <w:r>
+        <w:rPr>
+          <w:rStyle w:val="InlineCode"/>
+        </w:rPr>
+        <w:t>“page name”, model)</w:t>
       </w:r>
       <w:r>
         <w:t xml:space="preserve"> to render the next page.</w:t>
@@ -573,11 +719,19 @@
       <w:r>
         <w:t xml:space="preserve">) and restart it with </w:t>
       </w:r>
+      <w:proofErr w:type="spellStart"/>
       <w:r>
         <w:rPr>
           <w:rStyle w:val="InlineCode"/>
         </w:rPr>
-        <w:t>npm start</w:t>
+        <w:t>npm</w:t>
+      </w:r>
+      <w:proofErr w:type="spellEnd"/>
+      <w:r>
+        <w:rPr>
+          <w:rStyle w:val="InlineCode"/>
+        </w:rPr>
+        <w:t xml:space="preserve"> start</w:t>
       </w:r>
       <w:r>
         <w:t>.</w:t>
@@ -621,12 +775,13 @@
         <w:pStyle w:val="Step"/>
       </w:pPr>
       <w:r>
-        <w:t xml:space="preserve">I usually create a services layer that returns fake data and work on the controllers and pages.  The services layer isolates the controller logic from the business logic.  Then I work on the services layer to return actual data which should now </w:t>
-      </w:r>
-      <w:bookmarkStart w:id="0" w:name="_GoBack"/>
-      <w:bookmarkEnd w:id="0"/>
-      <w:r>
-        <w:t>appear correctly on the pages.  Actually, I iterate around all three concerns as the project continues.  Have fun!!</w:t>
+        <w:t>I usually create a services layer that returns fake data and work on the controllers and pages.  The services layer isolates the controller logic from the business logic.  Then I work on the services layer to return actual dat</w:t>
+      </w:r>
+      <w:r>
+        <w:t xml:space="preserve">a for </w:t>
+      </w:r>
+      <w:r>
+        <w:t>the pages.  Actually, I iterate around all three concerns as the project continues.  Have fun!!</w:t>
       </w:r>
     </w:p>
     <w:p>
@@ -4085,7 +4240,7 @@
 </file>
 
 <file path=customXml/itemProps1.xml><?xml version="1.0" encoding="utf-8"?>
-<ds:datastoreItem xmlns:ds="http://schemas.openxmlformats.org/officeDocument/2006/customXml" ds:itemID="{DF50845E-724C-1845-AF9F-806AEE6955A1}">
+<ds:datastoreItem xmlns:ds="http://schemas.openxmlformats.org/officeDocument/2006/customXml" ds:itemID="{6C7FBBC5-D8DB-424F-82B7-BC28325FF658}">
   <ds:schemaRefs>
     <ds:schemaRef ds:uri="http://schemas.openxmlformats.org/officeDocument/2006/bibliography"/>
   </ds:schemaRefs>

</xml_diff>